<commit_message>
first version of aims and objectives
</commit_message>
<xml_diff>
--- a/Forms and templates/Aims and objectives form.docx
+++ b/Forms and templates/Aims and objectives form.docx
@@ -1,10 +1,10 @@
 
 <file path=word/document.xml><?xml version="1.0" encoding="utf-8"?>
-<w:document xmlns:wpc="http://schemas.microsoft.com/office/word/2010/wordprocessingCanvas" xmlns:cx="http://schemas.microsoft.com/office/drawing/2014/chartex" xmlns:cx1="http://schemas.microsoft.com/office/drawing/2015/9/8/chartex" xmlns:cx2="http://schemas.microsoft.com/office/drawing/2015/10/21/chartex" xmlns:cx3="http://schemas.microsoft.com/office/drawing/2016/5/9/chartex" xmlns:cx4="http://schemas.microsoft.com/office/drawing/2016/5/10/chartex" xmlns:cx5="http://schemas.microsoft.com/office/drawing/2016/5/11/chartex" xmlns:cx6="http://schemas.microsoft.com/office/drawing/2016/5/12/chartex" xmlns:cx7="http://schemas.microsoft.com/office/drawing/2016/5/13/chartex" xmlns:cx8="http://schemas.microsoft.com/office/drawing/2016/5/14/chartex" xmlns:mc="http://schemas.openxmlformats.org/markup-compatibility/2006" xmlns:aink="http://schemas.microsoft.com/office/drawing/2016/ink" xmlns:am3d="http://schemas.microsoft.com/office/drawing/2017/model3d" xmlns:o="urn:schemas-microsoft-com:office:office" xmlns:r="http://schemas.openxmlformats.org/officeDocument/2006/relationships" xmlns:m="http://schemas.openxmlformats.org/officeDocument/2006/math" xmlns:v="urn:schemas-microsoft-com:vml" xmlns:wp14="http://schemas.microsoft.com/office/word/2010/wordprocessingDrawing" xmlns:wp="http://schemas.openxmlformats.org/drawingml/2006/wordprocessingDrawing" xmlns:w10="urn:schemas-microsoft-com:office:word" xmlns:w="http://schemas.openxmlformats.org/wordprocessingml/2006/main" xmlns:w14="http://schemas.microsoft.com/office/word/2010/wordml" xmlns:w15="http://schemas.microsoft.com/office/word/2012/wordml" xmlns:w16cid="http://schemas.microsoft.com/office/word/2016/wordml/cid" xmlns:w16se="http://schemas.microsoft.com/office/word/2015/wordml/symex" xmlns:wpg="http://schemas.microsoft.com/office/word/2010/wordprocessingGroup" xmlns:wpi="http://schemas.microsoft.com/office/word/2010/wordprocessingInk" xmlns:wne="http://schemas.microsoft.com/office/word/2006/wordml" xmlns:wps="http://schemas.microsoft.com/office/word/2010/wordprocessingShape" mc:Ignorable="w14 w15 w16se w16cid wp14">
+<w:document xmlns:wpc="http://schemas.microsoft.com/office/word/2010/wordprocessingCanvas" xmlns:mc="http://schemas.openxmlformats.org/markup-compatibility/2006" xmlns:o="urn:schemas-microsoft-com:office:office" xmlns:r="http://schemas.openxmlformats.org/officeDocument/2006/relationships" xmlns:m="http://schemas.openxmlformats.org/officeDocument/2006/math" xmlns:v="urn:schemas-microsoft-com:vml" xmlns:wp14="http://schemas.microsoft.com/office/word/2010/wordprocessingDrawing" xmlns:wp="http://schemas.openxmlformats.org/drawingml/2006/wordprocessingDrawing" xmlns:w10="urn:schemas-microsoft-com:office:word" xmlns:w="http://schemas.openxmlformats.org/wordprocessingml/2006/main" xmlns:w14="http://schemas.microsoft.com/office/word/2010/wordml" xmlns:w15="http://schemas.microsoft.com/office/word/2012/wordml" xmlns:wpg="http://schemas.microsoft.com/office/word/2010/wordprocessingGroup" xmlns:wpi="http://schemas.microsoft.com/office/word/2010/wordprocessingInk" xmlns:wne="http://schemas.microsoft.com/office/word/2006/wordml" xmlns:wps="http://schemas.microsoft.com/office/word/2010/wordprocessingShape" mc:Ignorable="w14 w15 wp14">
   <w:body>
     <w:p>
       <w:pPr>
-        <w:pStyle w:val="Header"/>
+        <w:pStyle w:val="a3"/>
         <w:jc w:val="center"/>
         <w:rPr>
           <w:bCs/>
@@ -12,12 +12,10 @@
           <w:szCs w:val="8"/>
         </w:rPr>
       </w:pPr>
-      <w:bookmarkStart w:id="0" w:name="_GoBack"/>
-      <w:bookmarkEnd w:id="0"/>
     </w:p>
     <w:p>
       <w:pPr>
-        <w:pStyle w:val="Header"/>
+        <w:pStyle w:val="a3"/>
         <w:jc w:val="center"/>
         <w:rPr>
           <w:bCs/>
@@ -108,7 +106,7 @@
     </w:p>
     <w:tbl>
       <w:tblPr>
-        <w:tblStyle w:val="TableGrid"/>
+        <w:tblStyle w:val="a6"/>
         <w:tblW w:w="0" w:type="auto"/>
         <w:tblBorders>
           <w:insideH w:val="none" w:sz="0" w:space="0" w:color="auto"/>
@@ -142,22 +140,36 @@
               </w:rPr>
               <w:t>Student name:</w:t>
             </w:r>
-          </w:p>
-          <w:p>
-            <w:pPr>
-              <w:spacing w:after="60" w:line="240" w:lineRule="auto"/>
+            <w:r>
               <w:rPr>
                 <w:szCs w:val="22"/>
                 <w:lang w:val="nl-NL"/>
               </w:rPr>
-            </w:pPr>
-            <w:r>
+              <w:t>Cheng JIN</w:t>
+            </w:r>
+          </w:p>
+          <w:p>
+            <w:pPr>
+              <w:spacing w:after="60" w:line="240" w:lineRule="auto"/>
               <w:rPr>
                 <w:szCs w:val="22"/>
                 <w:lang w:val="nl-NL"/>
               </w:rPr>
+            </w:pPr>
+            <w:r>
+              <w:rPr>
+                <w:szCs w:val="22"/>
+                <w:lang w:val="nl-NL"/>
+              </w:rPr>
               <w:t>Student Reg No:</w:t>
             </w:r>
+            <w:r>
+              <w:rPr>
+                <w:szCs w:val="22"/>
+                <w:lang w:val="nl-NL"/>
+              </w:rPr>
+              <w:t>1702</w:t>
+            </w:r>
           </w:p>
           <w:p>
             <w:pPr>
@@ -172,6 +184,15 @@
               </w:rPr>
               <w:t>Project code and Title:</w:t>
             </w:r>
+            <w:r>
+              <w:t xml:space="preserve"> </w:t>
+            </w:r>
+            <w:r>
+              <w:rPr>
+                <w:szCs w:val="22"/>
+              </w:rPr>
+              <w:t>Brain-computer Interface for Controlling a Prosthetic Hand</w:t>
+            </w:r>
           </w:p>
           <w:p>
             <w:pPr>
@@ -180,12 +201,49 @@
                 <w:szCs w:val="22"/>
               </w:rPr>
             </w:pPr>
+            <w:proofErr w:type="spellStart"/>
             <w:r>
               <w:rPr>
                 <w:szCs w:val="22"/>
               </w:rPr>
               <w:t>Supervisor:</w:t>
             </w:r>
+            <w:r>
+              <w:rPr>
+                <w:szCs w:val="22"/>
+              </w:rPr>
+              <w:t>Dr</w:t>
+            </w:r>
+            <w:proofErr w:type="spellEnd"/>
+            <w:r>
+              <w:rPr>
+                <w:szCs w:val="22"/>
+              </w:rPr>
+              <w:t>.</w:t>
+            </w:r>
+            <w:r>
+              <w:t xml:space="preserve"> </w:t>
+            </w:r>
+            <w:r>
+              <w:rPr>
+                <w:szCs w:val="22"/>
+              </w:rPr>
+              <w:t>M</w:t>
+            </w:r>
+            <w:r>
+              <w:rPr>
+                <w:szCs w:val="22"/>
+              </w:rPr>
+              <w:t xml:space="preserve"> </w:t>
+            </w:r>
+            <w:proofErr w:type="spellStart"/>
+            <w:r>
+              <w:rPr>
+                <w:szCs w:val="22"/>
+              </w:rPr>
+              <w:t>Arvaneh</w:t>
+            </w:r>
+            <w:proofErr w:type="spellEnd"/>
           </w:p>
           <w:p>
             <w:pPr>
@@ -201,6 +259,23 @@
               </w:rPr>
               <w:t>Second Reader:</w:t>
             </w:r>
+            <w:r>
+              <w:t xml:space="preserve"> </w:t>
+            </w:r>
+            <w:r>
+              <w:rPr>
+                <w:szCs w:val="22"/>
+              </w:rPr>
+              <w:t xml:space="preserve">Professor E </w:t>
+            </w:r>
+            <w:proofErr w:type="spellStart"/>
+            <w:r>
+              <w:rPr>
+                <w:szCs w:val="22"/>
+              </w:rPr>
+              <w:t>Vasilaki</w:t>
+            </w:r>
+            <w:proofErr w:type="spellEnd"/>
           </w:p>
         </w:tc>
       </w:tr>
@@ -215,7 +290,7 @@
     </w:p>
     <w:tbl>
       <w:tblPr>
-        <w:tblStyle w:val="TableGrid"/>
+        <w:tblStyle w:val="a6"/>
         <w:tblW w:w="0" w:type="auto"/>
         <w:tblLook w:val="01E0" w:firstRow="1" w:lastRow="1" w:firstColumn="1" w:lastColumn="1" w:noHBand="0" w:noVBand="0"/>
       </w:tblPr>
@@ -271,6 +346,100 @@
                 <w:szCs w:val="21"/>
               </w:rPr>
             </w:pPr>
+            <w:r>
+              <w:rPr>
+                <w:sz w:val="21"/>
+                <w:szCs w:val="21"/>
+              </w:rPr>
+              <w:t>-          Rational for the study:</w:t>
+            </w:r>
+          </w:p>
+          <w:p>
+            <w:pPr>
+              <w:rPr>
+                <w:sz w:val="21"/>
+                <w:szCs w:val="21"/>
+              </w:rPr>
+            </w:pPr>
+          </w:p>
+          <w:p>
+            <w:pPr>
+              <w:rPr>
+                <w:sz w:val="21"/>
+                <w:szCs w:val="21"/>
+              </w:rPr>
+            </w:pPr>
+            <w:r>
+              <w:rPr>
+                <w:sz w:val="21"/>
+                <w:szCs w:val="21"/>
+              </w:rPr>
+              <w:t xml:space="preserve">Available prosthetic hands are typically controlled using EMG signals from available arm muscles. However, there are some people who do not have any muscle controls below </w:t>
+            </w:r>
+            <w:proofErr w:type="spellStart"/>
+            <w:r>
+              <w:rPr>
+                <w:sz w:val="21"/>
+                <w:szCs w:val="21"/>
+              </w:rPr>
+              <w:t>kneck</w:t>
+            </w:r>
+            <w:proofErr w:type="spellEnd"/>
+            <w:r>
+              <w:rPr>
+                <w:sz w:val="21"/>
+                <w:szCs w:val="21"/>
+              </w:rPr>
+              <w:t xml:space="preserve">, such as locked in patients, </w:t>
+            </w:r>
+            <w:proofErr w:type="spellStart"/>
+            <w:r>
+              <w:rPr>
+                <w:sz w:val="21"/>
+                <w:szCs w:val="21"/>
+              </w:rPr>
+              <w:t>tetraplegics</w:t>
+            </w:r>
+            <w:proofErr w:type="spellEnd"/>
+            <w:proofErr w:type="gramStart"/>
+            <w:r>
+              <w:rPr>
+                <w:sz w:val="21"/>
+                <w:szCs w:val="21"/>
+              </w:rPr>
+              <w:t>, …,</w:t>
+            </w:r>
+            <w:proofErr w:type="gramEnd"/>
+            <w:r>
+              <w:rPr>
+                <w:sz w:val="21"/>
+                <w:szCs w:val="21"/>
+              </w:rPr>
+              <w:t xml:space="preserve"> etc.</w:t>
+            </w:r>
+          </w:p>
+          <w:p>
+            <w:pPr>
+              <w:rPr>
+                <w:sz w:val="21"/>
+                <w:szCs w:val="21"/>
+              </w:rPr>
+            </w:pPr>
+          </w:p>
+          <w:p>
+            <w:pPr>
+              <w:rPr>
+                <w:sz w:val="21"/>
+                <w:szCs w:val="21"/>
+              </w:rPr>
+            </w:pPr>
+            <w:r>
+              <w:rPr>
+                <w:sz w:val="21"/>
+                <w:szCs w:val="21"/>
+              </w:rPr>
+              <w:t>-          Research Aim</w:t>
+            </w:r>
           </w:p>
           <w:p>
             <w:pPr>
@@ -341,7 +510,7 @@
     </w:p>
     <w:tbl>
       <w:tblPr>
-        <w:tblStyle w:val="TableGrid"/>
+        <w:tblStyle w:val="a6"/>
         <w:tblW w:w="0" w:type="auto"/>
         <w:tblLook w:val="01E0" w:firstRow="1" w:lastRow="1" w:firstColumn="1" w:lastColumn="1" w:noHBand="0" w:noVBand="0"/>
       </w:tblPr>
@@ -368,6 +537,7 @@
                 <w:sz w:val="21"/>
                 <w:szCs w:val="21"/>
               </w:rPr>
+              <w:lastRenderedPageBreak/>
               <w:t>Project Objectives:</w:t>
             </w:r>
           </w:p>
@@ -381,19 +551,155 @@
           </w:p>
           <w:p>
             <w:pPr>
-              <w:rPr>
-                <w:sz w:val="21"/>
-                <w:szCs w:val="21"/>
-              </w:rPr>
-            </w:pPr>
-          </w:p>
-          <w:p>
-            <w:pPr>
-              <w:rPr>
-                <w:sz w:val="21"/>
-                <w:szCs w:val="21"/>
-              </w:rPr>
-            </w:pPr>
+              <w:pStyle w:val="a7"/>
+              <w:numPr>
+                <w:ilvl w:val="0"/>
+                <w:numId w:val="6"/>
+              </w:numPr>
+              <w:ind w:firstLineChars="0"/>
+              <w:rPr>
+                <w:sz w:val="21"/>
+                <w:szCs w:val="21"/>
+              </w:rPr>
+            </w:pPr>
+            <w:r>
+              <w:rPr>
+                <w:sz w:val="21"/>
+                <w:szCs w:val="21"/>
+              </w:rPr>
+              <w:t>Design and implementing a BCI interface to present different stimuli (different motor imagination and grasping functions)</w:t>
+            </w:r>
+          </w:p>
+          <w:p>
+            <w:pPr>
+              <w:pStyle w:val="a7"/>
+              <w:numPr>
+                <w:ilvl w:val="0"/>
+                <w:numId w:val="6"/>
+              </w:numPr>
+              <w:ind w:firstLineChars="0"/>
+              <w:rPr>
+                <w:sz w:val="21"/>
+                <w:szCs w:val="21"/>
+              </w:rPr>
+            </w:pPr>
+            <w:r>
+              <w:rPr>
+                <w:sz w:val="21"/>
+                <w:szCs w:val="21"/>
+              </w:rPr>
+              <w:t>Coupling the designed BCI interface with the EEG device for synchronised EEG recording</w:t>
+            </w:r>
+          </w:p>
+          <w:p>
+            <w:pPr>
+              <w:pStyle w:val="a7"/>
+              <w:numPr>
+                <w:ilvl w:val="0"/>
+                <w:numId w:val="6"/>
+              </w:numPr>
+              <w:ind w:firstLineChars="0"/>
+              <w:rPr>
+                <w:sz w:val="21"/>
+                <w:szCs w:val="21"/>
+              </w:rPr>
+            </w:pPr>
+            <w:r>
+              <w:rPr>
+                <w:sz w:val="21"/>
+                <w:szCs w:val="21"/>
+              </w:rPr>
+              <w:t>Recording EEG data from a number of participants performing different mental imagination including different grasping functions</w:t>
+            </w:r>
+          </w:p>
+          <w:p>
+            <w:pPr>
+              <w:pStyle w:val="a7"/>
+              <w:numPr>
+                <w:ilvl w:val="0"/>
+                <w:numId w:val="6"/>
+              </w:numPr>
+              <w:ind w:firstLineChars="0"/>
+              <w:rPr>
+                <w:sz w:val="21"/>
+                <w:szCs w:val="21"/>
+              </w:rPr>
+            </w:pPr>
+            <w:r>
+              <w:rPr>
+                <w:sz w:val="21"/>
+                <w:szCs w:val="21"/>
+              </w:rPr>
+              <w:t>Developing a classification algorithm to discriminate between grasp imagination and rest</w:t>
+            </w:r>
+          </w:p>
+          <w:p>
+            <w:pPr>
+              <w:pStyle w:val="a7"/>
+              <w:numPr>
+                <w:ilvl w:val="0"/>
+                <w:numId w:val="6"/>
+              </w:numPr>
+              <w:ind w:firstLineChars="0"/>
+              <w:rPr>
+                <w:sz w:val="21"/>
+                <w:szCs w:val="21"/>
+              </w:rPr>
+            </w:pPr>
+            <w:r>
+              <w:rPr>
+                <w:sz w:val="21"/>
+                <w:szCs w:val="21"/>
+              </w:rPr>
+              <w:t>(Advanced) Developing a classification algorithm to discriminate different grasping functions</w:t>
+            </w:r>
+          </w:p>
+          <w:p>
+            <w:pPr>
+              <w:pStyle w:val="a7"/>
+              <w:numPr>
+                <w:ilvl w:val="0"/>
+                <w:numId w:val="6"/>
+              </w:numPr>
+              <w:ind w:firstLineChars="0"/>
+              <w:rPr>
+                <w:sz w:val="21"/>
+                <w:szCs w:val="21"/>
+              </w:rPr>
+            </w:pPr>
+            <w:r>
+              <w:rPr>
+                <w:sz w:val="21"/>
+                <w:szCs w:val="21"/>
+              </w:rPr>
+              <w:t xml:space="preserve">(Advanced) Implementing the proposed classification algorithm in </w:t>
+            </w:r>
+            <w:proofErr w:type="spellStart"/>
+            <w:r>
+              <w:rPr>
+                <w:sz w:val="21"/>
+                <w:szCs w:val="21"/>
+              </w:rPr>
+              <w:t>a</w:t>
+            </w:r>
+            <w:proofErr w:type="spellEnd"/>
+            <w:r>
+              <w:rPr>
+                <w:sz w:val="21"/>
+                <w:szCs w:val="21"/>
+              </w:rPr>
+              <w:t xml:space="preserve"> online BCI system coupled with a robotic hand</w:t>
+            </w:r>
+          </w:p>
+          <w:p>
+            <w:pPr>
+              <w:rPr>
+                <w:sz w:val="21"/>
+                <w:szCs w:val="21"/>
+              </w:rPr>
+            </w:pPr>
+            <w:bookmarkStart w:id="0" w:name="_GoBack"/>
+            <w:bookmarkEnd w:id="0"/>
           </w:p>
           <w:p>
             <w:pPr>
@@ -480,7 +786,7 @@
     </w:p>
     <w:tbl>
       <w:tblPr>
-        <w:tblStyle w:val="TableGrid"/>
+        <w:tblStyle w:val="a6"/>
         <w:tblW w:w="0" w:type="auto"/>
         <w:tblLook w:val="01E0" w:firstRow="1" w:lastRow="1" w:firstColumn="1" w:lastColumn="1" w:noHBand="0" w:noVBand="0"/>
       </w:tblPr>
@@ -578,7 +884,7 @@
     </w:p>
     <w:tbl>
       <w:tblPr>
-        <w:tblStyle w:val="TableGrid"/>
+        <w:tblStyle w:val="a6"/>
         <w:tblW w:w="0" w:type="auto"/>
         <w:tblLook w:val="01E0" w:firstRow="1" w:lastRow="1" w:firstColumn="1" w:lastColumn="1" w:noHBand="0" w:noVBand="0"/>
       </w:tblPr>
@@ -741,7 +1047,7 @@
 </file>
 
 <file path=word/endnotes.xml><?xml version="1.0" encoding="utf-8"?>
-<w:endnotes xmlns:wpc="http://schemas.microsoft.com/office/word/2010/wordprocessingCanvas" xmlns:cx="http://schemas.microsoft.com/office/drawing/2014/chartex" xmlns:cx1="http://schemas.microsoft.com/office/drawing/2015/9/8/chartex" xmlns:cx2="http://schemas.microsoft.com/office/drawing/2015/10/21/chartex" xmlns:cx3="http://schemas.microsoft.com/office/drawing/2016/5/9/chartex" xmlns:cx4="http://schemas.microsoft.com/office/drawing/2016/5/10/chartex" xmlns:cx5="http://schemas.microsoft.com/office/drawing/2016/5/11/chartex" xmlns:cx6="http://schemas.microsoft.com/office/drawing/2016/5/12/chartex" xmlns:cx7="http://schemas.microsoft.com/office/drawing/2016/5/13/chartex" xmlns:cx8="http://schemas.microsoft.com/office/drawing/2016/5/14/chartex" xmlns:mc="http://schemas.openxmlformats.org/markup-compatibility/2006" xmlns:aink="http://schemas.microsoft.com/office/drawing/2016/ink" xmlns:am3d="http://schemas.microsoft.com/office/drawing/2017/model3d" xmlns:o="urn:schemas-microsoft-com:office:office" xmlns:r="http://schemas.openxmlformats.org/officeDocument/2006/relationships" xmlns:m="http://schemas.openxmlformats.org/officeDocument/2006/math" xmlns:v="urn:schemas-microsoft-com:vml" xmlns:wp14="http://schemas.microsoft.com/office/word/2010/wordprocessingDrawing" xmlns:wp="http://schemas.openxmlformats.org/drawingml/2006/wordprocessingDrawing" xmlns:w10="urn:schemas-microsoft-com:office:word" xmlns:w="http://schemas.openxmlformats.org/wordprocessingml/2006/main" xmlns:w14="http://schemas.microsoft.com/office/word/2010/wordml" xmlns:w15="http://schemas.microsoft.com/office/word/2012/wordml" xmlns:w16cid="http://schemas.microsoft.com/office/word/2016/wordml/cid" xmlns:w16se="http://schemas.microsoft.com/office/word/2015/wordml/symex" xmlns:wpg="http://schemas.microsoft.com/office/word/2010/wordprocessingGroup" xmlns:wpi="http://schemas.microsoft.com/office/word/2010/wordprocessingInk" xmlns:wne="http://schemas.microsoft.com/office/word/2006/wordml" xmlns:wps="http://schemas.microsoft.com/office/word/2010/wordprocessingShape" mc:Ignorable="w14 w15 w16se w16cid wp14">
+<w:endnotes xmlns:wpc="http://schemas.microsoft.com/office/word/2010/wordprocessingCanvas" xmlns:mc="http://schemas.openxmlformats.org/markup-compatibility/2006" xmlns:o="urn:schemas-microsoft-com:office:office" xmlns:r="http://schemas.openxmlformats.org/officeDocument/2006/relationships" xmlns:m="http://schemas.openxmlformats.org/officeDocument/2006/math" xmlns:v="urn:schemas-microsoft-com:vml" xmlns:wp14="http://schemas.microsoft.com/office/word/2010/wordprocessingDrawing" xmlns:wp="http://schemas.openxmlformats.org/drawingml/2006/wordprocessingDrawing" xmlns:w10="urn:schemas-microsoft-com:office:word" xmlns:w="http://schemas.openxmlformats.org/wordprocessingml/2006/main" xmlns:w14="http://schemas.microsoft.com/office/word/2010/wordml" xmlns:w15="http://schemas.microsoft.com/office/word/2012/wordml" xmlns:wpg="http://schemas.microsoft.com/office/word/2010/wordprocessingGroup" xmlns:wpi="http://schemas.microsoft.com/office/word/2010/wordprocessingInk" xmlns:wne="http://schemas.microsoft.com/office/word/2006/wordml" xmlns:wps="http://schemas.microsoft.com/office/word/2010/wordprocessingShape" mc:Ignorable="w14 w15 wp14">
   <w:endnote w:type="separator" w:id="-1">
     <w:p>
       <w:pPr>
@@ -780,10 +1086,10 @@
 </file>
 
 <file path=word/footer1.xml><?xml version="1.0" encoding="utf-8"?>
-<w:ftr xmlns:wpc="http://schemas.microsoft.com/office/word/2010/wordprocessingCanvas" xmlns:cx="http://schemas.microsoft.com/office/drawing/2014/chartex" xmlns:cx1="http://schemas.microsoft.com/office/drawing/2015/9/8/chartex" xmlns:cx2="http://schemas.microsoft.com/office/drawing/2015/10/21/chartex" xmlns:cx3="http://schemas.microsoft.com/office/drawing/2016/5/9/chartex" xmlns:cx4="http://schemas.microsoft.com/office/drawing/2016/5/10/chartex" xmlns:cx5="http://schemas.microsoft.com/office/drawing/2016/5/11/chartex" xmlns:cx6="http://schemas.microsoft.com/office/drawing/2016/5/12/chartex" xmlns:cx7="http://schemas.microsoft.com/office/drawing/2016/5/13/chartex" xmlns:cx8="http://schemas.microsoft.com/office/drawing/2016/5/14/chartex" xmlns:mc="http://schemas.openxmlformats.org/markup-compatibility/2006" xmlns:aink="http://schemas.microsoft.com/office/drawing/2016/ink" xmlns:am3d="http://schemas.microsoft.com/office/drawing/2017/model3d" xmlns:o="urn:schemas-microsoft-com:office:office" xmlns:r="http://schemas.openxmlformats.org/officeDocument/2006/relationships" xmlns:m="http://schemas.openxmlformats.org/officeDocument/2006/math" xmlns:v="urn:schemas-microsoft-com:vml" xmlns:wp14="http://schemas.microsoft.com/office/word/2010/wordprocessingDrawing" xmlns:wp="http://schemas.openxmlformats.org/drawingml/2006/wordprocessingDrawing" xmlns:w10="urn:schemas-microsoft-com:office:word" xmlns:w="http://schemas.openxmlformats.org/wordprocessingml/2006/main" xmlns:w14="http://schemas.microsoft.com/office/word/2010/wordml" xmlns:w15="http://schemas.microsoft.com/office/word/2012/wordml" xmlns:w16cid="http://schemas.microsoft.com/office/word/2016/wordml/cid" xmlns:w16se="http://schemas.microsoft.com/office/word/2015/wordml/symex" xmlns:wpg="http://schemas.microsoft.com/office/word/2010/wordprocessingGroup" xmlns:wpi="http://schemas.microsoft.com/office/word/2010/wordprocessingInk" xmlns:wne="http://schemas.microsoft.com/office/word/2006/wordml" xmlns:wps="http://schemas.microsoft.com/office/word/2010/wordprocessingShape" mc:Ignorable="w14 w15 w16se w16cid wp14">
+<w:ftr xmlns:wpc="http://schemas.microsoft.com/office/word/2010/wordprocessingCanvas" xmlns:mc="http://schemas.openxmlformats.org/markup-compatibility/2006" xmlns:o="urn:schemas-microsoft-com:office:office" xmlns:r="http://schemas.openxmlformats.org/officeDocument/2006/relationships" xmlns:m="http://schemas.openxmlformats.org/officeDocument/2006/math" xmlns:v="urn:schemas-microsoft-com:vml" xmlns:wp14="http://schemas.microsoft.com/office/word/2010/wordprocessingDrawing" xmlns:wp="http://schemas.openxmlformats.org/drawingml/2006/wordprocessingDrawing" xmlns:w10="urn:schemas-microsoft-com:office:word" xmlns:w="http://schemas.openxmlformats.org/wordprocessingml/2006/main" xmlns:w14="http://schemas.microsoft.com/office/word/2010/wordml" xmlns:w15="http://schemas.microsoft.com/office/word/2012/wordml" xmlns:wpg="http://schemas.microsoft.com/office/word/2010/wordprocessingGroup" xmlns:wpi="http://schemas.microsoft.com/office/word/2010/wordprocessingInk" xmlns:wne="http://schemas.microsoft.com/office/word/2006/wordml" xmlns:wps="http://schemas.microsoft.com/office/word/2010/wordprocessingShape" mc:Ignorable="w14 w15 wp14">
   <w:p>
     <w:pPr>
-      <w:pStyle w:val="Footer"/>
+      <w:pStyle w:val="a4"/>
       <w:pBdr>
         <w:top w:val="single" w:sz="4" w:space="1" w:color="auto"/>
       </w:pBdr>
@@ -880,7 +1186,7 @@
   </w:p>
   <w:p>
     <w:pPr>
-      <w:pStyle w:val="Footer"/>
+      <w:pStyle w:val="a4"/>
       <w:rPr>
         <w:sz w:val="21"/>
         <w:szCs w:val="21"/>
@@ -891,7 +1197,7 @@
 </file>
 
 <file path=word/footnotes.xml><?xml version="1.0" encoding="utf-8"?>
-<w:footnotes xmlns:wpc="http://schemas.microsoft.com/office/word/2010/wordprocessingCanvas" xmlns:cx="http://schemas.microsoft.com/office/drawing/2014/chartex" xmlns:cx1="http://schemas.microsoft.com/office/drawing/2015/9/8/chartex" xmlns:cx2="http://schemas.microsoft.com/office/drawing/2015/10/21/chartex" xmlns:cx3="http://schemas.microsoft.com/office/drawing/2016/5/9/chartex" xmlns:cx4="http://schemas.microsoft.com/office/drawing/2016/5/10/chartex" xmlns:cx5="http://schemas.microsoft.com/office/drawing/2016/5/11/chartex" xmlns:cx6="http://schemas.microsoft.com/office/drawing/2016/5/12/chartex" xmlns:cx7="http://schemas.microsoft.com/office/drawing/2016/5/13/chartex" xmlns:cx8="http://schemas.microsoft.com/office/drawing/2016/5/14/chartex" xmlns:mc="http://schemas.openxmlformats.org/markup-compatibility/2006" xmlns:aink="http://schemas.microsoft.com/office/drawing/2016/ink" xmlns:am3d="http://schemas.microsoft.com/office/drawing/2017/model3d" xmlns:o="urn:schemas-microsoft-com:office:office" xmlns:r="http://schemas.openxmlformats.org/officeDocument/2006/relationships" xmlns:m="http://schemas.openxmlformats.org/officeDocument/2006/math" xmlns:v="urn:schemas-microsoft-com:vml" xmlns:wp14="http://schemas.microsoft.com/office/word/2010/wordprocessingDrawing" xmlns:wp="http://schemas.openxmlformats.org/drawingml/2006/wordprocessingDrawing" xmlns:w10="urn:schemas-microsoft-com:office:word" xmlns:w="http://schemas.openxmlformats.org/wordprocessingml/2006/main" xmlns:w14="http://schemas.microsoft.com/office/word/2010/wordml" xmlns:w15="http://schemas.microsoft.com/office/word/2012/wordml" xmlns:w16cid="http://schemas.microsoft.com/office/word/2016/wordml/cid" xmlns:w16se="http://schemas.microsoft.com/office/word/2015/wordml/symex" xmlns:wpg="http://schemas.microsoft.com/office/word/2010/wordprocessingGroup" xmlns:wpi="http://schemas.microsoft.com/office/word/2010/wordprocessingInk" xmlns:wne="http://schemas.microsoft.com/office/word/2006/wordml" xmlns:wps="http://schemas.microsoft.com/office/word/2010/wordprocessingShape" mc:Ignorable="w14 w15 w16se w16cid wp14">
+<w:footnotes xmlns:wpc="http://schemas.microsoft.com/office/word/2010/wordprocessingCanvas" xmlns:mc="http://schemas.openxmlformats.org/markup-compatibility/2006" xmlns:o="urn:schemas-microsoft-com:office:office" xmlns:r="http://schemas.openxmlformats.org/officeDocument/2006/relationships" xmlns:m="http://schemas.openxmlformats.org/officeDocument/2006/math" xmlns:v="urn:schemas-microsoft-com:vml" xmlns:wp14="http://schemas.microsoft.com/office/word/2010/wordprocessingDrawing" xmlns:wp="http://schemas.openxmlformats.org/drawingml/2006/wordprocessingDrawing" xmlns:w10="urn:schemas-microsoft-com:office:word" xmlns:w="http://schemas.openxmlformats.org/wordprocessingml/2006/main" xmlns:w14="http://schemas.microsoft.com/office/word/2010/wordml" xmlns:w15="http://schemas.microsoft.com/office/word/2012/wordml" xmlns:wpg="http://schemas.microsoft.com/office/word/2010/wordprocessingGroup" xmlns:wpi="http://schemas.microsoft.com/office/word/2010/wordprocessingInk" xmlns:wne="http://schemas.microsoft.com/office/word/2006/wordml" xmlns:wps="http://schemas.microsoft.com/office/word/2010/wordprocessingShape" mc:Ignorable="w14 w15 wp14">
   <w:footnote w:type="separator" w:id="-1">
     <w:p>
       <w:pPr>
@@ -930,7 +1236,7 @@
 </file>
 
 <file path=word/header1.xml><?xml version="1.0" encoding="utf-8"?>
-<w:hdr xmlns:wpc="http://schemas.microsoft.com/office/word/2010/wordprocessingCanvas" xmlns:cx="http://schemas.microsoft.com/office/drawing/2014/chartex" xmlns:cx1="http://schemas.microsoft.com/office/drawing/2015/9/8/chartex" xmlns:cx2="http://schemas.microsoft.com/office/drawing/2015/10/21/chartex" xmlns:cx3="http://schemas.microsoft.com/office/drawing/2016/5/9/chartex" xmlns:cx4="http://schemas.microsoft.com/office/drawing/2016/5/10/chartex" xmlns:cx5="http://schemas.microsoft.com/office/drawing/2016/5/11/chartex" xmlns:cx6="http://schemas.microsoft.com/office/drawing/2016/5/12/chartex" xmlns:cx7="http://schemas.microsoft.com/office/drawing/2016/5/13/chartex" xmlns:cx8="http://schemas.microsoft.com/office/drawing/2016/5/14/chartex" xmlns:mc="http://schemas.openxmlformats.org/markup-compatibility/2006" xmlns:aink="http://schemas.microsoft.com/office/drawing/2016/ink" xmlns:am3d="http://schemas.microsoft.com/office/drawing/2017/model3d" xmlns:o="urn:schemas-microsoft-com:office:office" xmlns:r="http://schemas.openxmlformats.org/officeDocument/2006/relationships" xmlns:m="http://schemas.openxmlformats.org/officeDocument/2006/math" xmlns:v="urn:schemas-microsoft-com:vml" xmlns:wp14="http://schemas.microsoft.com/office/word/2010/wordprocessingDrawing" xmlns:wp="http://schemas.openxmlformats.org/drawingml/2006/wordprocessingDrawing" xmlns:w10="urn:schemas-microsoft-com:office:word" xmlns:w="http://schemas.openxmlformats.org/wordprocessingml/2006/main" xmlns:w14="http://schemas.microsoft.com/office/word/2010/wordml" xmlns:w15="http://schemas.microsoft.com/office/word/2012/wordml" xmlns:w16cid="http://schemas.microsoft.com/office/word/2016/wordml/cid" xmlns:w16se="http://schemas.microsoft.com/office/word/2015/wordml/symex" xmlns:wpg="http://schemas.microsoft.com/office/word/2010/wordprocessingGroup" xmlns:wpi="http://schemas.microsoft.com/office/word/2010/wordprocessingInk" xmlns:wne="http://schemas.microsoft.com/office/word/2006/wordml" xmlns:wps="http://schemas.microsoft.com/office/word/2010/wordprocessingShape" mc:Ignorable="w14 w15 w16se w16cid wp14">
+<w:hdr xmlns:wpc="http://schemas.microsoft.com/office/word/2010/wordprocessingCanvas" xmlns:mc="http://schemas.openxmlformats.org/markup-compatibility/2006" xmlns:o="urn:schemas-microsoft-com:office:office" xmlns:r="http://schemas.openxmlformats.org/officeDocument/2006/relationships" xmlns:m="http://schemas.openxmlformats.org/officeDocument/2006/math" xmlns:v="urn:schemas-microsoft-com:vml" xmlns:wp14="http://schemas.microsoft.com/office/word/2010/wordprocessingDrawing" xmlns:wp="http://schemas.openxmlformats.org/drawingml/2006/wordprocessingDrawing" xmlns:w10="urn:schemas-microsoft-com:office:word" xmlns:w="http://schemas.openxmlformats.org/wordprocessingml/2006/main" xmlns:w14="http://schemas.microsoft.com/office/word/2010/wordml" xmlns:w15="http://schemas.microsoft.com/office/word/2012/wordml" xmlns:wpg="http://schemas.microsoft.com/office/word/2010/wordprocessingGroup" xmlns:wpi="http://schemas.microsoft.com/office/word/2010/wordprocessingInk" xmlns:wne="http://schemas.microsoft.com/office/word/2006/wordml" xmlns:wps="http://schemas.microsoft.com/office/word/2010/wordprocessingShape" mc:Ignorable="w14 w15 wp14">
   <w:tbl>
     <w:tblPr>
       <w:tblW w:w="0" w:type="auto"/>
@@ -956,7 +1262,7 @@
         </w:tcPr>
         <w:p>
           <w:pPr>
-            <w:pStyle w:val="Header"/>
+            <w:pStyle w:val="a3"/>
             <w:rPr>
               <w:vanish/>
               <w:sz w:val="21"/>
@@ -968,7 +1274,7 @@
               <w:noProof/>
               <w:sz w:val="19"/>
               <w:szCs w:val="19"/>
-              <w:lang w:val="en-US"/>
+              <w:lang w:val="en-US" w:eastAsia="zh-CN"/>
             </w:rPr>
             <w:drawing>
               <wp:anchor distT="0" distB="0" distL="114300" distR="114300" simplePos="0" relativeHeight="251657728" behindDoc="1" locked="1" layoutInCell="0" allowOverlap="1" wp14:anchorId="1DD1AA21" wp14:editId="0F786A77">
@@ -1040,7 +1346,7 @@
         </w:tcPr>
         <w:p>
           <w:pPr>
-            <w:pStyle w:val="Heading2"/>
+            <w:pStyle w:val="2"/>
             <w:spacing w:line="370" w:lineRule="exact"/>
             <w:rPr>
               <w:noProof/>
@@ -1059,7 +1365,7 @@
         </w:p>
         <w:p>
           <w:pPr>
-            <w:pStyle w:val="Heading2"/>
+            <w:pStyle w:val="2"/>
             <w:spacing w:line="370" w:lineRule="exact"/>
             <w:rPr>
               <w:noProof/>
@@ -1078,7 +1384,7 @@
         </w:p>
         <w:p>
           <w:pPr>
-            <w:pStyle w:val="Heading2"/>
+            <w:pStyle w:val="2"/>
             <w:spacing w:line="370" w:lineRule="exact"/>
             <w:rPr>
               <w:noProof/>
@@ -1097,7 +1403,7 @@
         </w:p>
         <w:p>
           <w:pPr>
-            <w:pStyle w:val="Heading2"/>
+            <w:pStyle w:val="2"/>
             <w:spacing w:line="370" w:lineRule="exact"/>
             <w:rPr>
               <w:vanish/>
@@ -1119,7 +1425,7 @@
   </w:tbl>
   <w:p>
     <w:pPr>
-      <w:pStyle w:val="Header"/>
+      <w:pStyle w:val="a3"/>
       <w:spacing w:line="240" w:lineRule="auto"/>
       <w:rPr>
         <w:sz w:val="19"/>
@@ -1131,8 +1437,8 @@
 </file>
 
 <file path=word/numbering.xml><?xml version="1.0" encoding="utf-8"?>
-<w:numbering xmlns:wpc="http://schemas.microsoft.com/office/word/2010/wordprocessingCanvas" xmlns:cx="http://schemas.microsoft.com/office/drawing/2014/chartex" xmlns:cx1="http://schemas.microsoft.com/office/drawing/2015/9/8/chartex" xmlns:cx2="http://schemas.microsoft.com/office/drawing/2015/10/21/chartex" xmlns:cx3="http://schemas.microsoft.com/office/drawing/2016/5/9/chartex" xmlns:cx4="http://schemas.microsoft.com/office/drawing/2016/5/10/chartex" xmlns:cx5="http://schemas.microsoft.com/office/drawing/2016/5/11/chartex" xmlns:cx6="http://schemas.microsoft.com/office/drawing/2016/5/12/chartex" xmlns:cx7="http://schemas.microsoft.com/office/drawing/2016/5/13/chartex" xmlns:cx8="http://schemas.microsoft.com/office/drawing/2016/5/14/chartex" xmlns:mc="http://schemas.openxmlformats.org/markup-compatibility/2006" xmlns:aink="http://schemas.microsoft.com/office/drawing/2016/ink" xmlns:am3d="http://schemas.microsoft.com/office/drawing/2017/model3d" xmlns:o="urn:schemas-microsoft-com:office:office" xmlns:r="http://schemas.openxmlformats.org/officeDocument/2006/relationships" xmlns:m="http://schemas.openxmlformats.org/officeDocument/2006/math" xmlns:v="urn:schemas-microsoft-com:vml" xmlns:wp14="http://schemas.microsoft.com/office/word/2010/wordprocessingDrawing" xmlns:wp="http://schemas.openxmlformats.org/drawingml/2006/wordprocessingDrawing" xmlns:w10="urn:schemas-microsoft-com:office:word" xmlns:w="http://schemas.openxmlformats.org/wordprocessingml/2006/main" xmlns:w14="http://schemas.microsoft.com/office/word/2010/wordml" xmlns:w15="http://schemas.microsoft.com/office/word/2012/wordml" xmlns:w16cid="http://schemas.microsoft.com/office/word/2016/wordml/cid" xmlns:w16se="http://schemas.microsoft.com/office/word/2015/wordml/symex" xmlns:wpg="http://schemas.microsoft.com/office/word/2010/wordprocessingGroup" xmlns:wpi="http://schemas.microsoft.com/office/word/2010/wordprocessingInk" xmlns:wne="http://schemas.microsoft.com/office/word/2006/wordml" xmlns:wps="http://schemas.microsoft.com/office/word/2010/wordprocessingShape" mc:Ignorable="w14 w15 w16se w16cid wp14">
-  <w:abstractNum w:abstractNumId="0" w15:restartNumberingAfterBreak="0">
+<w:numbering xmlns:wpc="http://schemas.microsoft.com/office/word/2010/wordprocessingCanvas" xmlns:mc="http://schemas.openxmlformats.org/markup-compatibility/2006" xmlns:o="urn:schemas-microsoft-com:office:office" xmlns:r="http://schemas.openxmlformats.org/officeDocument/2006/relationships" xmlns:m="http://schemas.openxmlformats.org/officeDocument/2006/math" xmlns:v="urn:schemas-microsoft-com:vml" xmlns:wp14="http://schemas.microsoft.com/office/word/2010/wordprocessingDrawing" xmlns:wp="http://schemas.openxmlformats.org/drawingml/2006/wordprocessingDrawing" xmlns:w10="urn:schemas-microsoft-com:office:word" xmlns:w="http://schemas.openxmlformats.org/wordprocessingml/2006/main" xmlns:w14="http://schemas.microsoft.com/office/word/2010/wordml" xmlns:w15="http://schemas.microsoft.com/office/word/2012/wordml" xmlns:wpg="http://schemas.microsoft.com/office/word/2010/wordprocessingGroup" xmlns:wpi="http://schemas.microsoft.com/office/word/2010/wordprocessingInk" xmlns:wne="http://schemas.microsoft.com/office/word/2006/wordml" xmlns:wps="http://schemas.microsoft.com/office/word/2010/wordprocessingShape" mc:Ignorable="w14 w15 wp14">
+  <w:abstractNum w:abstractNumId="0">
     <w:nsid w:val="173F12E0"/>
     <w:multiLevelType w:val="hybridMultilevel"/>
     <w:tmpl w:val="C24A2C4A"/>
@@ -1272,7 +1578,7 @@
       </w:rPr>
     </w:lvl>
   </w:abstractNum>
-  <w:abstractNum w:abstractNumId="1" w15:restartNumberingAfterBreak="0">
+  <w:abstractNum w:abstractNumId="1">
     <w:nsid w:val="3B795150"/>
     <w:multiLevelType w:val="hybridMultilevel"/>
     <w:tmpl w:val="75EEB2DA"/>
@@ -1412,7 +1718,7 @@
       </w:rPr>
     </w:lvl>
   </w:abstractNum>
-  <w:abstractNum w:abstractNumId="2" w15:restartNumberingAfterBreak="0">
+  <w:abstractNum w:abstractNumId="2">
     <w:nsid w:val="479F558C"/>
     <w:multiLevelType w:val="hybridMultilevel"/>
     <w:tmpl w:val="3E48C850"/>
@@ -1552,7 +1858,93 @@
       </w:rPr>
     </w:lvl>
   </w:abstractNum>
-  <w:abstractNum w:abstractNumId="3" w15:restartNumberingAfterBreak="0">
+  <w:abstractNum w:abstractNumId="3">
+    <w:nsid w:val="5F89505E"/>
+    <w:multiLevelType w:val="multilevel"/>
+    <w:tmpl w:val="0409001F"/>
+    <w:lvl w:ilvl="0">
+      <w:start w:val="1"/>
+      <w:numFmt w:val="decimal"/>
+      <w:lvlText w:val="%1."/>
+      <w:lvlJc w:val="left"/>
+      <w:pPr>
+        <w:ind w:left="425" w:hanging="425"/>
+      </w:pPr>
+    </w:lvl>
+    <w:lvl w:ilvl="1">
+      <w:start w:val="1"/>
+      <w:numFmt w:val="decimal"/>
+      <w:lvlText w:val="%1.%2."/>
+      <w:lvlJc w:val="left"/>
+      <w:pPr>
+        <w:ind w:left="567" w:hanging="567"/>
+      </w:pPr>
+    </w:lvl>
+    <w:lvl w:ilvl="2">
+      <w:start w:val="1"/>
+      <w:numFmt w:val="decimal"/>
+      <w:lvlText w:val="%1.%2.%3."/>
+      <w:lvlJc w:val="left"/>
+      <w:pPr>
+        <w:ind w:left="709" w:hanging="709"/>
+      </w:pPr>
+    </w:lvl>
+    <w:lvl w:ilvl="3">
+      <w:start w:val="1"/>
+      <w:numFmt w:val="decimal"/>
+      <w:lvlText w:val="%1.%2.%3.%4."/>
+      <w:lvlJc w:val="left"/>
+      <w:pPr>
+        <w:ind w:left="851" w:hanging="851"/>
+      </w:pPr>
+    </w:lvl>
+    <w:lvl w:ilvl="4">
+      <w:start w:val="1"/>
+      <w:numFmt w:val="decimal"/>
+      <w:lvlText w:val="%1.%2.%3.%4.%5."/>
+      <w:lvlJc w:val="left"/>
+      <w:pPr>
+        <w:ind w:left="992" w:hanging="992"/>
+      </w:pPr>
+    </w:lvl>
+    <w:lvl w:ilvl="5">
+      <w:start w:val="1"/>
+      <w:numFmt w:val="decimal"/>
+      <w:lvlText w:val="%1.%2.%3.%4.%5.%6."/>
+      <w:lvlJc w:val="left"/>
+      <w:pPr>
+        <w:ind w:left="1134" w:hanging="1134"/>
+      </w:pPr>
+    </w:lvl>
+    <w:lvl w:ilvl="6">
+      <w:start w:val="1"/>
+      <w:numFmt w:val="decimal"/>
+      <w:lvlText w:val="%1.%2.%3.%4.%5.%6.%7."/>
+      <w:lvlJc w:val="left"/>
+      <w:pPr>
+        <w:ind w:left="1276" w:hanging="1276"/>
+      </w:pPr>
+    </w:lvl>
+    <w:lvl w:ilvl="7">
+      <w:start w:val="1"/>
+      <w:numFmt w:val="decimal"/>
+      <w:lvlText w:val="%1.%2.%3.%4.%5.%6.%7.%8."/>
+      <w:lvlJc w:val="left"/>
+      <w:pPr>
+        <w:ind w:left="1418" w:hanging="1418"/>
+      </w:pPr>
+    </w:lvl>
+    <w:lvl w:ilvl="8">
+      <w:start w:val="1"/>
+      <w:numFmt w:val="decimal"/>
+      <w:lvlText w:val="%1.%2.%3.%4.%5.%6.%7.%8.%9."/>
+      <w:lvlJc w:val="left"/>
+      <w:pPr>
+        <w:ind w:left="1559" w:hanging="1559"/>
+      </w:pPr>
+    </w:lvl>
+  </w:abstractNum>
+  <w:abstractNum w:abstractNumId="4">
     <w:nsid w:val="6AEB04BA"/>
     <w:multiLevelType w:val="hybridMultilevel"/>
     <w:tmpl w:val="075CCE34"/>
@@ -1692,7 +2084,7 @@
       </w:rPr>
     </w:lvl>
   </w:abstractNum>
-  <w:abstractNum w:abstractNumId="4" w15:restartNumberingAfterBreak="0">
+  <w:abstractNum w:abstractNumId="5">
     <w:nsid w:val="7DC015D8"/>
     <w:multiLevelType w:val="hybridMultilevel"/>
     <w:tmpl w:val="57524282"/>
@@ -1842,26 +2234,29 @@
     <w:abstractNumId w:val="1"/>
   </w:num>
   <w:num w:numId="4">
+    <w:abstractNumId w:val="5"/>
+  </w:num>
+  <w:num w:numId="5">
     <w:abstractNumId w:val="4"/>
   </w:num>
-  <w:num w:numId="5">
+  <w:num w:numId="6">
     <w:abstractNumId w:val="3"/>
   </w:num>
 </w:numbering>
 </file>
 
 <file path=word/styles.xml><?xml version="1.0" encoding="utf-8"?>
-<w:styles xmlns:mc="http://schemas.openxmlformats.org/markup-compatibility/2006" xmlns:r="http://schemas.openxmlformats.org/officeDocument/2006/relationships" xmlns:w="http://schemas.openxmlformats.org/wordprocessingml/2006/main" xmlns:w14="http://schemas.microsoft.com/office/word/2010/wordml" xmlns:w15="http://schemas.microsoft.com/office/word/2012/wordml" xmlns:w16cid="http://schemas.microsoft.com/office/word/2016/wordml/cid" xmlns:w16se="http://schemas.microsoft.com/office/word/2015/wordml/symex" mc:Ignorable="w14 w15 w16se w16cid">
+<w:styles xmlns:mc="http://schemas.openxmlformats.org/markup-compatibility/2006" xmlns:r="http://schemas.openxmlformats.org/officeDocument/2006/relationships" xmlns:w="http://schemas.openxmlformats.org/wordprocessingml/2006/main" xmlns:w14="http://schemas.microsoft.com/office/word/2010/wordml" xmlns:w15="http://schemas.microsoft.com/office/word/2012/wordml" mc:Ignorable="w14 w15">
   <w:docDefaults>
     <w:rPrDefault>
       <w:rPr>
-        <w:rFonts w:ascii="Times New Roman" w:eastAsia="Times New Roman" w:hAnsi="Times New Roman" w:cs="Times New Roman"/>
+        <w:rFonts w:ascii="Times New Roman" w:eastAsiaTheme="minorEastAsia" w:hAnsi="Times New Roman" w:cs="Times New Roman"/>
         <w:lang w:val="en-GB" w:eastAsia="en-GB" w:bidi="ar-SA"/>
       </w:rPr>
     </w:rPrDefault>
     <w:pPrDefault/>
   </w:docDefaults>
-  <w:latentStyles w:defLockedState="0" w:defUIPriority="0" w:defSemiHidden="0" w:defUnhideWhenUsed="0" w:defQFormat="0" w:count="375">
+  <w:latentStyles w:defLockedState="0" w:defUIPriority="0" w:defSemiHidden="0" w:defUnhideWhenUsed="0" w:defQFormat="0" w:count="371">
     <w:lsdException w:name="Normal" w:qFormat="1"/>
     <w:lsdException w:name="heading 1" w:qFormat="1"/>
     <w:lsdException w:name="heading 2" w:qFormat="1"/>
@@ -2214,12 +2609,8 @@
     <w:lsdException w:name="List Table 5 Dark Accent 6" w:uiPriority="50"/>
     <w:lsdException w:name="List Table 6 Colorful Accent 6" w:uiPriority="51"/>
     <w:lsdException w:name="List Table 7 Colorful Accent 6" w:uiPriority="52"/>
-    <w:lsdException w:name="Mention" w:semiHidden="1" w:uiPriority="99" w:unhideWhenUsed="1"/>
-    <w:lsdException w:name="Smart Hyperlink" w:semiHidden="1" w:uiPriority="99" w:unhideWhenUsed="1"/>
-    <w:lsdException w:name="Hashtag" w:semiHidden="1" w:uiPriority="99" w:unhideWhenUsed="1"/>
-    <w:lsdException w:name="Unresolved Mention" w:semiHidden="1" w:uiPriority="99" w:unhideWhenUsed="1"/>
   </w:latentStyles>
-  <w:style w:type="paragraph" w:default="1" w:styleId="Normal">
+  <w:style w:type="paragraph" w:default="1" w:styleId="a">
     <w:name w:val="Normal"/>
     <w:qFormat/>
     <w:rsid w:val="00991E24"/>
@@ -2233,10 +2624,10 @@
       <w:lang w:eastAsia="en-US"/>
     </w:rPr>
   </w:style>
-  <w:style w:type="paragraph" w:styleId="Heading1">
+  <w:style w:type="paragraph" w:styleId="1">
     <w:name w:val="heading 1"/>
-    <w:basedOn w:val="Normal"/>
-    <w:next w:val="Normal"/>
+    <w:basedOn w:val="a"/>
+    <w:next w:val="a"/>
     <w:qFormat/>
     <w:rsid w:val="00991E24"/>
     <w:pPr>
@@ -2251,10 +2642,10 @@
       <w:sz w:val="32"/>
     </w:rPr>
   </w:style>
-  <w:style w:type="paragraph" w:styleId="Heading2">
+  <w:style w:type="paragraph" w:styleId="2">
     <w:name w:val="heading 2"/>
-    <w:basedOn w:val="Normal"/>
-    <w:next w:val="Normal"/>
+    <w:basedOn w:val="a"/>
+    <w:next w:val="a"/>
     <w:qFormat/>
     <w:rsid w:val="00991E24"/>
     <w:pPr>
@@ -2267,13 +2658,13 @@
       <w:sz w:val="36"/>
     </w:rPr>
   </w:style>
-  <w:style w:type="character" w:default="1" w:styleId="DefaultParagraphFont">
+  <w:style w:type="character" w:default="1" w:styleId="a0">
     <w:name w:val="Default Paragraph Font"/>
     <w:uiPriority w:val="1"/>
     <w:semiHidden/>
     <w:unhideWhenUsed/>
   </w:style>
-  <w:style w:type="table" w:default="1" w:styleId="TableNormal">
+  <w:style w:type="table" w:default="1" w:styleId="a1">
     <w:name w:val="Normal Table"/>
     <w:uiPriority w:val="99"/>
     <w:semiHidden/>
@@ -2288,15 +2679,15 @@
       </w:tblCellMar>
     </w:tblPr>
   </w:style>
-  <w:style w:type="numbering" w:default="1" w:styleId="NoList">
+  <w:style w:type="numbering" w:default="1" w:styleId="a2">
     <w:name w:val="No List"/>
     <w:uiPriority w:val="99"/>
     <w:semiHidden/>
     <w:unhideWhenUsed/>
   </w:style>
-  <w:style w:type="paragraph" w:styleId="Header">
+  <w:style w:type="paragraph" w:styleId="a3">
     <w:name w:val="header"/>
-    <w:basedOn w:val="Normal"/>
+    <w:basedOn w:val="a"/>
     <w:rsid w:val="00991E24"/>
     <w:pPr>
       <w:tabs>
@@ -2305,9 +2696,9 @@
       </w:tabs>
     </w:pPr>
   </w:style>
-  <w:style w:type="paragraph" w:styleId="Footer">
+  <w:style w:type="paragraph" w:styleId="a4">
     <w:name w:val="footer"/>
-    <w:basedOn w:val="Normal"/>
+    <w:basedOn w:val="a"/>
     <w:rsid w:val="00991E24"/>
     <w:pPr>
       <w:tabs>
@@ -2318,7 +2709,7 @@
   </w:style>
   <w:style w:type="paragraph" w:customStyle="1" w:styleId="contents">
     <w:name w:val="contents"/>
-    <w:basedOn w:val="Normal"/>
+    <w:basedOn w:val="a"/>
     <w:rsid w:val="004740C6"/>
     <w:pPr>
       <w:tabs>
@@ -2336,7 +2727,7 @@
   </w:style>
   <w:style w:type="paragraph" w:customStyle="1" w:styleId="ViceChancellor">
     <w:name w:val="Vice Chancellor"/>
-    <w:basedOn w:val="Normal"/>
+    <w:basedOn w:val="a"/>
     <w:rsid w:val="00991E24"/>
     <w:pPr>
       <w:spacing w:line="240" w:lineRule="auto"/>
@@ -2346,9 +2737,9 @@
       <w:sz w:val="20"/>
     </w:rPr>
   </w:style>
-  <w:style w:type="paragraph" w:styleId="BodyText">
+  <w:style w:type="paragraph" w:styleId="a5">
     <w:name w:val="Body Text"/>
-    <w:basedOn w:val="Normal"/>
+    <w:basedOn w:val="a"/>
     <w:rsid w:val="00991E24"/>
     <w:pPr>
       <w:spacing w:line="240" w:lineRule="auto"/>
@@ -2359,20 +2750,21 @@
   </w:style>
   <w:style w:type="paragraph" w:customStyle="1" w:styleId="NormalBold">
     <w:name w:val="Normal Bold"/>
-    <w:basedOn w:val="Normal"/>
+    <w:basedOn w:val="a"/>
     <w:rsid w:val="00991E24"/>
     <w:rPr>
       <w:b/>
     </w:rPr>
   </w:style>
-  <w:style w:type="table" w:styleId="TableGrid">
+  <w:style w:type="table" w:styleId="a6">
     <w:name w:val="Table Grid"/>
-    <w:basedOn w:val="TableNormal"/>
+    <w:basedOn w:val="a1"/>
     <w:rsid w:val="004740C6"/>
     <w:pPr>
       <w:spacing w:line="260" w:lineRule="atLeast"/>
     </w:pPr>
     <w:tblPr>
+      <w:tblInd w:w="0" w:type="dxa"/>
       <w:tblBorders>
         <w:top w:val="single" w:sz="4" w:space="0" w:color="auto"/>
         <w:left w:val="single" w:sz="4" w:space="0" w:color="auto"/>
@@ -2381,7 +2773,23 @@
         <w:insideH w:val="single" w:sz="4" w:space="0" w:color="auto"/>
         <w:insideV w:val="single" w:sz="4" w:space="0" w:color="auto"/>
       </w:tblBorders>
+      <w:tblCellMar>
+        <w:top w:w="0" w:type="dxa"/>
+        <w:left w:w="108" w:type="dxa"/>
+        <w:bottom w:w="0" w:type="dxa"/>
+        <w:right w:w="108" w:type="dxa"/>
+      </w:tblCellMar>
     </w:tblPr>
+  </w:style>
+  <w:style w:type="paragraph" w:styleId="a7">
+    <w:name w:val="List Paragraph"/>
+    <w:basedOn w:val="a"/>
+    <w:uiPriority w:val="34"/>
+    <w:qFormat/>
+    <w:rsid w:val="00D954A5"/>
+    <w:pPr>
+      <w:ind w:firstLineChars="200" w:firstLine="420"/>
+    </w:pPr>
   </w:style>
 </w:styles>
 </file>

</xml_diff>